<commit_message>
quitado costes de material
</commit_message>
<xml_diff>
--- a/Anteproyecto_Software_ERP.docx
+++ b/Anteproyecto_Software_ERP.docx
@@ -98,6 +98,15 @@
     <w:bookmarkStart w:id="0" w:name="_Toc161671287" w:displacedByCustomXml="next"/>
     <w:sdt>
       <w:sdtPr>
+        <w:rPr>
+          <w:rFonts w:asciiTheme="minorHAnsi" w:eastAsiaTheme="minorHAnsi" w:hAnsiTheme="minorHAnsi" w:cstheme="minorBidi"/>
+          <w:kern w:val="2"/>
+          <w:sz w:val="22"/>
+          <w:szCs w:val="22"/>
+          <w:u w:val="none"/>
+          <w:lang w:eastAsia="en-US"/>
+          <w14:ligatures w14:val="standardContextual"/>
+        </w:rPr>
         <w:id w:val="-972205928"/>
         <w:docPartObj>
           <w:docPartGallery w:val="Table of Contents"/>
@@ -106,15 +115,8 @@
       </w:sdtPr>
       <w:sdtEndPr>
         <w:rPr>
-          <w:rFonts w:asciiTheme="minorHAnsi" w:eastAsiaTheme="minorHAnsi" w:hAnsiTheme="minorHAnsi" w:cstheme="minorBidi"/>
           <w:b/>
           <w:bCs/>
-          <w:kern w:val="2"/>
-          <w:sz w:val="22"/>
-          <w:szCs w:val="22"/>
-          <w:u w:val="none"/>
-          <w:lang w:eastAsia="en-US"/>
-          <w14:ligatures w14:val="standardContextual"/>
         </w:rPr>
       </w:sdtEndPr>
       <w:sdtContent>
@@ -699,36 +701,8 @@
           <w:sz w:val="24"/>
           <w:szCs w:val="24"/>
         </w:rPr>
-        <w:t xml:space="preserve">Enterprise </w:t>
-      </w:r>
-      <w:proofErr w:type="spellStart"/>
-      <w:r>
-        <w:rPr>
-          <w:rFonts w:ascii="Times New Roman" w:hAnsi="Times New Roman" w:cs="Times New Roman"/>
-          <w:sz w:val="24"/>
-          <w:szCs w:val="24"/>
-        </w:rPr>
-        <w:t>Resource</w:t>
-      </w:r>
-      <w:proofErr w:type="spellEnd"/>
-      <w:r>
-        <w:rPr>
-          <w:rFonts w:ascii="Times New Roman" w:hAnsi="Times New Roman" w:cs="Times New Roman"/>
-          <w:sz w:val="24"/>
-          <w:szCs w:val="24"/>
-        </w:rPr>
-        <w:t xml:space="preserve"> </w:t>
-      </w:r>
-      <w:proofErr w:type="spellStart"/>
-      <w:r>
-        <w:rPr>
-          <w:rFonts w:ascii="Times New Roman" w:hAnsi="Times New Roman" w:cs="Times New Roman"/>
-          <w:sz w:val="24"/>
-          <w:szCs w:val="24"/>
-        </w:rPr>
-        <w:t>Planning</w:t>
-      </w:r>
-      <w:proofErr w:type="spellEnd"/>
+        <w:t>Enterprise Resource Planning</w:t>
+      </w:r>
       <w:r>
         <w:rPr>
           <w:rFonts w:ascii="Times New Roman" w:hAnsi="Times New Roman" w:cs="Times New Roman"/>
@@ -2182,23 +2156,13 @@
           <w:szCs w:val="24"/>
         </w:rPr>
       </w:pPr>
-      <w:proofErr w:type="spellStart"/>
-      <w:r>
-        <w:rPr>
-          <w:rFonts w:ascii="Times New Roman" w:hAnsi="Times New Roman" w:cs="Times New Roman"/>
-          <w:sz w:val="24"/>
-          <w:szCs w:val="24"/>
-        </w:rPr>
-        <w:t>Frameworks</w:t>
-      </w:r>
-      <w:proofErr w:type="spellEnd"/>
-      <w:r>
-        <w:rPr>
-          <w:rFonts w:ascii="Times New Roman" w:hAnsi="Times New Roman" w:cs="Times New Roman"/>
-          <w:sz w:val="24"/>
-          <w:szCs w:val="24"/>
-        </w:rPr>
-        <w:t>:</w:t>
+      <w:r>
+        <w:rPr>
+          <w:rFonts w:ascii="Times New Roman" w:hAnsi="Times New Roman" w:cs="Times New Roman"/>
+          <w:sz w:val="24"/>
+          <w:szCs w:val="24"/>
+        </w:rPr>
+        <w:t>Frameworks:</w:t>
       </w:r>
     </w:p>
     <w:p>
@@ -2226,25 +2190,7 @@
           <w:sz w:val="24"/>
           <w:szCs w:val="24"/>
         </w:rPr>
-        <w:t xml:space="preserve">Spring </w:t>
-      </w:r>
-      <w:proofErr w:type="spellStart"/>
-      <w:r>
-        <w:rPr>
-          <w:rFonts w:ascii="Times New Roman" w:hAnsi="Times New Roman" w:cs="Times New Roman"/>
-          <w:sz w:val="24"/>
-          <w:szCs w:val="24"/>
-        </w:rPr>
-        <w:t>Boot</w:t>
-      </w:r>
-      <w:proofErr w:type="spellEnd"/>
-      <w:r>
-        <w:rPr>
-          <w:rFonts w:ascii="Times New Roman" w:hAnsi="Times New Roman" w:cs="Times New Roman"/>
-          <w:sz w:val="24"/>
-          <w:szCs w:val="24"/>
-        </w:rPr>
-        <w:t xml:space="preserve"> para Java</w:t>
+        <w:t>Spring Boot para Java</w:t>
       </w:r>
       <w:r>
         <w:rPr>
@@ -2352,18 +2298,8 @@
           <w:sz w:val="24"/>
           <w:szCs w:val="24"/>
         </w:rPr>
-        <w:t xml:space="preserve"> para Java con Spring </w:t>
-      </w:r>
-      <w:proofErr w:type="spellStart"/>
-      <w:r>
-        <w:rPr>
-          <w:rFonts w:ascii="Times New Roman" w:hAnsi="Times New Roman" w:cs="Times New Roman"/>
-          <w:sz w:val="24"/>
-          <w:szCs w:val="24"/>
-        </w:rPr>
-        <w:t>Boot</w:t>
-      </w:r>
-      <w:proofErr w:type="spellEnd"/>
+        <w:t xml:space="preserve"> para Java con Spring Boot</w:t>
+      </w:r>
       <w:r>
         <w:rPr>
           <w:rFonts w:ascii="Times New Roman" w:hAnsi="Times New Roman" w:cs="Times New Roman"/>
@@ -2398,18 +2334,8 @@
           <w:sz w:val="24"/>
           <w:szCs w:val="24"/>
         </w:rPr>
-        <w:t xml:space="preserve">Visual Studio </w:t>
-      </w:r>
-      <w:proofErr w:type="spellStart"/>
-      <w:r>
-        <w:rPr>
-          <w:rFonts w:ascii="Times New Roman" w:hAnsi="Times New Roman" w:cs="Times New Roman"/>
-          <w:sz w:val="24"/>
-          <w:szCs w:val="24"/>
-        </w:rPr>
-        <w:t>Code</w:t>
-      </w:r>
-      <w:proofErr w:type="spellEnd"/>
+        <w:t>Visual Studio Code</w:t>
+      </w:r>
       <w:r>
         <w:rPr>
           <w:rFonts w:ascii="Times New Roman" w:hAnsi="Times New Roman" w:cs="Times New Roman"/>
@@ -2480,18 +2406,8 @@
           <w:sz w:val="24"/>
           <w:szCs w:val="24"/>
         </w:rPr>
-        <w:t xml:space="preserve">MySQL con MySQL </w:t>
-      </w:r>
-      <w:proofErr w:type="spellStart"/>
-      <w:r>
-        <w:rPr>
-          <w:rFonts w:ascii="Times New Roman" w:hAnsi="Times New Roman" w:cs="Times New Roman"/>
-          <w:sz w:val="24"/>
-          <w:szCs w:val="24"/>
-        </w:rPr>
-        <w:t>Workbench</w:t>
-      </w:r>
-      <w:proofErr w:type="spellEnd"/>
+        <w:t>MySQL con MySQL Workbench</w:t>
+      </w:r>
     </w:p>
     <w:p>
       <w:pPr>
@@ -2743,30 +2659,6 @@
           <w:szCs w:val="24"/>
         </w:rPr>
         <w:t>.</w:t>
-      </w:r>
-    </w:p>
-    <w:p>
-      <w:pPr>
-        <w:pStyle w:val="Prrafodelista"/>
-        <w:numPr>
-          <w:ilvl w:val="1"/>
-          <w:numId w:val="4"/>
-        </w:numPr>
-        <w:spacing w:after="0" w:line="360" w:lineRule="auto"/>
-        <w:jc w:val="both"/>
-        <w:rPr>
-          <w:rFonts w:ascii="Times New Roman" w:hAnsi="Times New Roman" w:cs="Times New Roman"/>
-          <w:sz w:val="24"/>
-          <w:szCs w:val="24"/>
-        </w:rPr>
-      </w:pPr>
-      <w:r>
-        <w:rPr>
-          <w:rFonts w:ascii="Times New Roman" w:hAnsi="Times New Roman" w:cs="Times New Roman"/>
-          <w:sz w:val="24"/>
-          <w:szCs w:val="24"/>
-        </w:rPr>
-        <w:t>Costes del material.</w:t>
       </w:r>
     </w:p>
     <w:p>

</xml_diff>

<commit_message>
eliminado borde de tabla
</commit_message>
<xml_diff>
--- a/Anteproyecto_Software_ERP.docx
+++ b/Anteproyecto_Software_ERP.docx
@@ -701,8 +701,36 @@
           <w:sz w:val="24"/>
           <w:szCs w:val="24"/>
         </w:rPr>
-        <w:t>Enterprise Resource Planning</w:t>
-      </w:r>
+        <w:t xml:space="preserve">Enterprise </w:t>
+      </w:r>
+      <w:proofErr w:type="spellStart"/>
+      <w:r>
+        <w:rPr>
+          <w:rFonts w:ascii="Times New Roman" w:hAnsi="Times New Roman" w:cs="Times New Roman"/>
+          <w:sz w:val="24"/>
+          <w:szCs w:val="24"/>
+        </w:rPr>
+        <w:t>Resource</w:t>
+      </w:r>
+      <w:proofErr w:type="spellEnd"/>
+      <w:r>
+        <w:rPr>
+          <w:rFonts w:ascii="Times New Roman" w:hAnsi="Times New Roman" w:cs="Times New Roman"/>
+          <w:sz w:val="24"/>
+          <w:szCs w:val="24"/>
+        </w:rPr>
+        <w:t xml:space="preserve"> </w:t>
+      </w:r>
+      <w:proofErr w:type="spellStart"/>
+      <w:r>
+        <w:rPr>
+          <w:rFonts w:ascii="Times New Roman" w:hAnsi="Times New Roman" w:cs="Times New Roman"/>
+          <w:sz w:val="24"/>
+          <w:szCs w:val="24"/>
+        </w:rPr>
+        <w:t>Planning</w:t>
+      </w:r>
+      <w:proofErr w:type="spellEnd"/>
       <w:r>
         <w:rPr>
           <w:rFonts w:ascii="Times New Roman" w:hAnsi="Times New Roman" w:cs="Times New Roman"/>
@@ -2156,13 +2184,23 @@
           <w:szCs w:val="24"/>
         </w:rPr>
       </w:pPr>
-      <w:r>
-        <w:rPr>
-          <w:rFonts w:ascii="Times New Roman" w:hAnsi="Times New Roman" w:cs="Times New Roman"/>
-          <w:sz w:val="24"/>
-          <w:szCs w:val="24"/>
-        </w:rPr>
-        <w:t>Frameworks:</w:t>
+      <w:proofErr w:type="spellStart"/>
+      <w:r>
+        <w:rPr>
+          <w:rFonts w:ascii="Times New Roman" w:hAnsi="Times New Roman" w:cs="Times New Roman"/>
+          <w:sz w:val="24"/>
+          <w:szCs w:val="24"/>
+        </w:rPr>
+        <w:t>Frameworks</w:t>
+      </w:r>
+      <w:proofErr w:type="spellEnd"/>
+      <w:r>
+        <w:rPr>
+          <w:rFonts w:ascii="Times New Roman" w:hAnsi="Times New Roman" w:cs="Times New Roman"/>
+          <w:sz w:val="24"/>
+          <w:szCs w:val="24"/>
+        </w:rPr>
+        <w:t>:</w:t>
       </w:r>
     </w:p>
     <w:p>
@@ -2190,7 +2228,25 @@
           <w:sz w:val="24"/>
           <w:szCs w:val="24"/>
         </w:rPr>
-        <w:t>Spring Boot para Java</w:t>
+        <w:t xml:space="preserve">Spring </w:t>
+      </w:r>
+      <w:proofErr w:type="spellStart"/>
+      <w:r>
+        <w:rPr>
+          <w:rFonts w:ascii="Times New Roman" w:hAnsi="Times New Roman" w:cs="Times New Roman"/>
+          <w:sz w:val="24"/>
+          <w:szCs w:val="24"/>
+        </w:rPr>
+        <w:t>Boot</w:t>
+      </w:r>
+      <w:proofErr w:type="spellEnd"/>
+      <w:r>
+        <w:rPr>
+          <w:rFonts w:ascii="Times New Roman" w:hAnsi="Times New Roman" w:cs="Times New Roman"/>
+          <w:sz w:val="24"/>
+          <w:szCs w:val="24"/>
+        </w:rPr>
+        <w:t xml:space="preserve"> para Java</w:t>
       </w:r>
       <w:r>
         <w:rPr>
@@ -2298,8 +2354,18 @@
           <w:sz w:val="24"/>
           <w:szCs w:val="24"/>
         </w:rPr>
-        <w:t xml:space="preserve"> para Java con Spring Boot</w:t>
-      </w:r>
+        <w:t xml:space="preserve"> para Java con Spring </w:t>
+      </w:r>
+      <w:proofErr w:type="spellStart"/>
+      <w:r>
+        <w:rPr>
+          <w:rFonts w:ascii="Times New Roman" w:hAnsi="Times New Roman" w:cs="Times New Roman"/>
+          <w:sz w:val="24"/>
+          <w:szCs w:val="24"/>
+        </w:rPr>
+        <w:t>Boot</w:t>
+      </w:r>
+      <w:proofErr w:type="spellEnd"/>
       <w:r>
         <w:rPr>
           <w:rFonts w:ascii="Times New Roman" w:hAnsi="Times New Roman" w:cs="Times New Roman"/>
@@ -2334,8 +2400,18 @@
           <w:sz w:val="24"/>
           <w:szCs w:val="24"/>
         </w:rPr>
-        <w:t>Visual Studio Code</w:t>
-      </w:r>
+        <w:t xml:space="preserve">Visual Studio </w:t>
+      </w:r>
+      <w:proofErr w:type="spellStart"/>
+      <w:r>
+        <w:rPr>
+          <w:rFonts w:ascii="Times New Roman" w:hAnsi="Times New Roman" w:cs="Times New Roman"/>
+          <w:sz w:val="24"/>
+          <w:szCs w:val="24"/>
+        </w:rPr>
+        <w:t>Code</w:t>
+      </w:r>
+      <w:proofErr w:type="spellEnd"/>
       <w:r>
         <w:rPr>
           <w:rFonts w:ascii="Times New Roman" w:hAnsi="Times New Roman" w:cs="Times New Roman"/>
@@ -2406,8 +2482,18 @@
           <w:sz w:val="24"/>
           <w:szCs w:val="24"/>
         </w:rPr>
-        <w:t>MySQL con MySQL Workbench</w:t>
-      </w:r>
+        <w:t xml:space="preserve">MySQL con MySQL </w:t>
+      </w:r>
+      <w:proofErr w:type="spellStart"/>
+      <w:r>
+        <w:rPr>
+          <w:rFonts w:ascii="Times New Roman" w:hAnsi="Times New Roman" w:cs="Times New Roman"/>
+          <w:sz w:val="24"/>
+          <w:szCs w:val="24"/>
+        </w:rPr>
+        <w:t>Workbench</w:t>
+      </w:r>
+      <w:proofErr w:type="spellEnd"/>
     </w:p>
     <w:p>
       <w:pPr>
@@ -3419,9 +3505,9 @@
           <w:szCs w:val="24"/>
         </w:rPr>
         <w:drawing>
-          <wp:inline distT="0" distB="0" distL="0" distR="0" wp14:anchorId="6D01AAC9" wp14:editId="5902776B">
-            <wp:extent cx="5400040" cy="441960"/>
-            <wp:effectExtent l="0" t="0" r="0" b="0"/>
+          <wp:inline distT="0" distB="0" distL="0" distR="0" wp14:anchorId="6D01AAC9" wp14:editId="6AEB0CC0">
+            <wp:extent cx="5410010" cy="393700"/>
+            <wp:effectExtent l="0" t="0" r="635" b="6350"/>
             <wp:docPr id="343055015" name="Imagen 1"/>
             <wp:cNvGraphicFramePr>
               <a:graphicFrameLocks xmlns:a="http://schemas.openxmlformats.org/drawingml/2006/main" noChangeAspect="1"/>
@@ -3435,13 +3521,13 @@
                   </pic:nvPicPr>
                   <pic:blipFill rotWithShape="1">
                     <a:blip r:embed="rId12"/>
-                    <a:srcRect t="17731"/>
+                    <a:srcRect l="942" t="17731" r="1028" b="10560"/>
                     <a:stretch/>
                   </pic:blipFill>
                   <pic:spPr bwMode="auto">
                     <a:xfrm>
                       <a:off x="0" y="0"/>
-                      <a:ext cx="5400040" cy="441960"/>
+                      <a:ext cx="5581680" cy="406193"/>
                     </a:xfrm>
                     <a:prstGeom prst="rect">
                       <a:avLst/>

</xml_diff>